<commit_message>
Layout filters and refs
</commit_message>
<xml_diff>
--- a/references/submission.docx
+++ b/references/submission.docx
@@ -6,7 +6,6 @@
       <w:pPr>
         <w:pStyle w:val="Photocaption"/>
         <w:widowControl/>
-        <w:pBdr/>
         <w:bidi w:val="0"/>
         <w:spacing w:lineRule="auto" w:line="276" w:before="120" w:after="120"/>
         <w:jc w:val="center"/>
@@ -20,12 +19,66 @@
     <w:p>
       <w:pPr>
         <w:pStyle w:val="TextBody"/>
-        <w:spacing w:before="0" w:after="120"/>
         <w:rPr/>
       </w:pPr>
       <w:r>
         <w:rPr/>
         <w:t>This  Text Body</w:t>
+      </w:r>
+    </w:p>
+    <w:p>
+      <w:pPr>
+        <w:pStyle w:val="Beforewrapper"/>
+        <w:rPr/>
+      </w:pPr>
+      <w:r>
+        <w:rPr/>
+        <w:t>before wrapper</w:t>
+      </w:r>
+    </w:p>
+    <w:p>
+      <w:pPr>
+        <w:pStyle w:val="Afterwrapper"/>
+        <w:spacing w:lineRule="auto" w:line="240" w:before="0" w:after="119"/>
+        <w:jc w:val="center"/>
+        <w:rPr/>
+      </w:pPr>
+      <w:r>
+        <w:rPr/>
+        <w:t>after wrapper</w:t>
+      </w:r>
+    </w:p>
+    <w:p>
+      <w:pPr>
+        <w:pStyle w:val="Layoutnote"/>
+        <w:jc w:val="left"/>
+        <w:rPr/>
+      </w:pPr>
+      <w:r>
+        <w:rPr/>
+        <w:t>note</w:t>
+      </w:r>
+    </w:p>
+    <w:p>
+      <w:pPr>
+        <w:pStyle w:val="Breakbefore"/>
+        <w:rPr/>
+      </w:pPr>
+      <w:r>
+        <w:rPr/>
+        <w:t>break_before</w:t>
+      </w:r>
+    </w:p>
+    <w:p>
+      <w:pPr>
+        <w:pStyle w:val="Breakafter"/>
+        <w:spacing w:before="0" w:after="119"/>
+        <w:contextualSpacing/>
+        <w:rPr/>
+      </w:pPr>
+      <w:r>
+        <w:rPr/>
+        <w:t>break_after</w:t>
       </w:r>
     </w:p>
     <w:sectPr>
@@ -70,6 +123,7 @@
         </w:tabs>
         <w:ind w:left="1080" w:hanging="360"/>
       </w:pPr>
+      <w:rPr/>
     </w:lvl>
     <w:lvl w:ilvl="2">
       <w:start w:val="1"/>
@@ -82,6 +136,7 @@
         </w:tabs>
         <w:ind w:left="1440" w:hanging="360"/>
       </w:pPr>
+      <w:rPr/>
     </w:lvl>
     <w:lvl w:ilvl="3">
       <w:start w:val="1"/>
@@ -94,6 +149,7 @@
         </w:tabs>
         <w:ind w:left="1800" w:hanging="360"/>
       </w:pPr>
+      <w:rPr/>
     </w:lvl>
     <w:lvl w:ilvl="4">
       <w:start w:val="1"/>
@@ -106,6 +162,7 @@
         </w:tabs>
         <w:ind w:left="2160" w:hanging="360"/>
       </w:pPr>
+      <w:rPr/>
     </w:lvl>
     <w:lvl w:ilvl="5">
       <w:start w:val="1"/>
@@ -118,6 +175,7 @@
         </w:tabs>
         <w:ind w:left="2520" w:hanging="360"/>
       </w:pPr>
+      <w:rPr/>
     </w:lvl>
     <w:lvl w:ilvl="6">
       <w:start w:val="1"/>
@@ -130,6 +188,7 @@
         </w:tabs>
         <w:ind w:left="2880" w:hanging="360"/>
       </w:pPr>
+      <w:rPr/>
     </w:lvl>
     <w:lvl w:ilvl="7">
       <w:start w:val="1"/>
@@ -142,6 +201,7 @@
         </w:tabs>
         <w:ind w:left="3240" w:hanging="360"/>
       </w:pPr>
+      <w:rPr/>
     </w:lvl>
     <w:lvl w:ilvl="8">
       <w:start w:val="1"/>
@@ -154,6 +214,7 @@
         </w:tabs>
         <w:ind w:left="3600" w:hanging="360"/>
       </w:pPr>
+      <w:rPr/>
     </w:lvl>
   </w:abstractNum>
   <w:abstractNum w:abstractNumId="2">
@@ -183,6 +244,7 @@
         </w:tabs>
         <w:ind w:left="1080" w:hanging="360"/>
       </w:pPr>
+      <w:rPr/>
     </w:lvl>
     <w:lvl w:ilvl="2">
       <w:start w:val="1"/>
@@ -195,6 +257,7 @@
         </w:tabs>
         <w:ind w:left="1440" w:hanging="360"/>
       </w:pPr>
+      <w:rPr/>
     </w:lvl>
     <w:lvl w:ilvl="3">
       <w:start w:val="1"/>
@@ -207,6 +270,7 @@
         </w:tabs>
         <w:ind w:left="1800" w:hanging="360"/>
       </w:pPr>
+      <w:rPr/>
     </w:lvl>
     <w:lvl w:ilvl="4">
       <w:start w:val="1"/>
@@ -219,6 +283,7 @@
         </w:tabs>
         <w:ind w:left="2160" w:hanging="360"/>
       </w:pPr>
+      <w:rPr/>
     </w:lvl>
     <w:lvl w:ilvl="5">
       <w:start w:val="1"/>
@@ -231,6 +296,7 @@
         </w:tabs>
         <w:ind w:left="2520" w:hanging="360"/>
       </w:pPr>
+      <w:rPr/>
     </w:lvl>
     <w:lvl w:ilvl="6">
       <w:start w:val="1"/>
@@ -243,6 +309,7 @@
         </w:tabs>
         <w:ind w:left="2880" w:hanging="360"/>
       </w:pPr>
+      <w:rPr/>
     </w:lvl>
     <w:lvl w:ilvl="7">
       <w:start w:val="1"/>
@@ -255,6 +322,7 @@
         </w:tabs>
         <w:ind w:left="3240" w:hanging="360"/>
       </w:pPr>
+      <w:rPr/>
     </w:lvl>
     <w:lvl w:ilvl="8">
       <w:start w:val="1"/>
@@ -267,6 +335,7 @@
         </w:tabs>
         <w:ind w:left="3600" w:hanging="360"/>
       </w:pPr>
+      <w:rPr/>
     </w:lvl>
   </w:abstractNum>
   <w:abstractNum w:abstractNumId="3">
@@ -296,6 +365,7 @@
         </w:tabs>
         <w:ind w:left="1080" w:hanging="360"/>
       </w:pPr>
+      <w:rPr/>
     </w:lvl>
     <w:lvl w:ilvl="2">
       <w:start w:val="1"/>
@@ -308,6 +378,7 @@
         </w:tabs>
         <w:ind w:left="1440" w:hanging="360"/>
       </w:pPr>
+      <w:rPr/>
     </w:lvl>
     <w:lvl w:ilvl="3">
       <w:start w:val="1"/>
@@ -320,6 +391,7 @@
         </w:tabs>
         <w:ind w:left="1800" w:hanging="360"/>
       </w:pPr>
+      <w:rPr/>
     </w:lvl>
     <w:lvl w:ilvl="4">
       <w:start w:val="1"/>
@@ -332,6 +404,7 @@
         </w:tabs>
         <w:ind w:left="2160" w:hanging="360"/>
       </w:pPr>
+      <w:rPr/>
     </w:lvl>
     <w:lvl w:ilvl="5">
       <w:start w:val="1"/>
@@ -344,6 +417,7 @@
         </w:tabs>
         <w:ind w:left="2520" w:hanging="360"/>
       </w:pPr>
+      <w:rPr/>
     </w:lvl>
     <w:lvl w:ilvl="6">
       <w:start w:val="1"/>
@@ -356,6 +430,7 @@
         </w:tabs>
         <w:ind w:left="2880" w:hanging="360"/>
       </w:pPr>
+      <w:rPr/>
     </w:lvl>
     <w:lvl w:ilvl="7">
       <w:start w:val="1"/>
@@ -368,6 +443,7 @@
         </w:tabs>
         <w:ind w:left="3240" w:hanging="360"/>
       </w:pPr>
+      <w:rPr/>
     </w:lvl>
     <w:lvl w:ilvl="8">
       <w:start w:val="1"/>
@@ -380,6 +456,7 @@
         </w:tabs>
         <w:ind w:left="3600" w:hanging="360"/>
       </w:pPr>
+      <w:rPr/>
     </w:lvl>
   </w:abstractNum>
   <w:abstractNum w:abstractNumId="4">
@@ -407,6 +484,7 @@
         </w:tabs>
         <w:ind w:left="1080" w:hanging="360"/>
       </w:pPr>
+      <w:rPr/>
     </w:lvl>
     <w:lvl w:ilvl="2">
       <w:start w:val="1"/>
@@ -419,6 +497,7 @@
         </w:tabs>
         <w:ind w:left="1440" w:hanging="360"/>
       </w:pPr>
+      <w:rPr/>
     </w:lvl>
     <w:lvl w:ilvl="3">
       <w:start w:val="1"/>
@@ -431,6 +510,7 @@
         </w:tabs>
         <w:ind w:left="1800" w:hanging="360"/>
       </w:pPr>
+      <w:rPr/>
     </w:lvl>
     <w:lvl w:ilvl="4">
       <w:start w:val="1"/>
@@ -443,6 +523,7 @@
         </w:tabs>
         <w:ind w:left="2160" w:hanging="360"/>
       </w:pPr>
+      <w:rPr/>
     </w:lvl>
     <w:lvl w:ilvl="5">
       <w:start w:val="1"/>
@@ -455,6 +536,7 @@
         </w:tabs>
         <w:ind w:left="2520" w:hanging="360"/>
       </w:pPr>
+      <w:rPr/>
     </w:lvl>
     <w:lvl w:ilvl="6">
       <w:start w:val="1"/>
@@ -467,6 +549,7 @@
         </w:tabs>
         <w:ind w:left="2880" w:hanging="360"/>
       </w:pPr>
+      <w:rPr/>
     </w:lvl>
     <w:lvl w:ilvl="7">
       <w:start w:val="1"/>
@@ -479,6 +562,7 @@
         </w:tabs>
         <w:ind w:left="3240" w:hanging="360"/>
       </w:pPr>
+      <w:rPr/>
     </w:lvl>
     <w:lvl w:ilvl="8">
       <w:start w:val="1"/>
@@ -491,6 +575,7 @@
         </w:tabs>
         <w:ind w:left="3600" w:hanging="360"/>
       </w:pPr>
+      <w:rPr/>
     </w:lvl>
   </w:abstractNum>
   <w:abstractNum w:abstractNumId="5">
@@ -518,6 +603,7 @@
         </w:tabs>
         <w:ind w:left="1080" w:hanging="360"/>
       </w:pPr>
+      <w:rPr/>
     </w:lvl>
     <w:lvl w:ilvl="2">
       <w:start w:val="1"/>
@@ -530,6 +616,7 @@
         </w:tabs>
         <w:ind w:left="1440" w:hanging="360"/>
       </w:pPr>
+      <w:rPr/>
     </w:lvl>
     <w:lvl w:ilvl="3">
       <w:start w:val="1"/>
@@ -542,6 +629,7 @@
         </w:tabs>
         <w:ind w:left="1800" w:hanging="360"/>
       </w:pPr>
+      <w:rPr/>
     </w:lvl>
     <w:lvl w:ilvl="4">
       <w:start w:val="1"/>
@@ -554,6 +642,7 @@
         </w:tabs>
         <w:ind w:left="2160" w:hanging="360"/>
       </w:pPr>
+      <w:rPr/>
     </w:lvl>
     <w:lvl w:ilvl="5">
       <w:start w:val="1"/>
@@ -566,6 +655,7 @@
         </w:tabs>
         <w:ind w:left="2520" w:hanging="360"/>
       </w:pPr>
+      <w:rPr/>
     </w:lvl>
     <w:lvl w:ilvl="6">
       <w:start w:val="1"/>
@@ -578,6 +668,7 @@
         </w:tabs>
         <w:ind w:left="2880" w:hanging="360"/>
       </w:pPr>
+      <w:rPr/>
     </w:lvl>
     <w:lvl w:ilvl="7">
       <w:start w:val="1"/>
@@ -590,6 +681,7 @@
         </w:tabs>
         <w:ind w:left="3240" w:hanging="360"/>
       </w:pPr>
+      <w:rPr/>
     </w:lvl>
     <w:lvl w:ilvl="8">
       <w:start w:val="1"/>
@@ -602,6 +694,7 @@
         </w:tabs>
         <w:ind w:left="3600" w:hanging="360"/>
       </w:pPr>
+      <w:rPr/>
     </w:lvl>
   </w:abstractNum>
   <w:abstractNum w:abstractNumId="6">
@@ -629,6 +722,7 @@
         </w:tabs>
         <w:ind w:left="1080" w:hanging="360"/>
       </w:pPr>
+      <w:rPr/>
     </w:lvl>
     <w:lvl w:ilvl="2">
       <w:start w:val="1"/>
@@ -641,6 +735,7 @@
         </w:tabs>
         <w:ind w:left="1440" w:hanging="360"/>
       </w:pPr>
+      <w:rPr/>
     </w:lvl>
     <w:lvl w:ilvl="3">
       <w:start w:val="1"/>
@@ -653,6 +748,7 @@
         </w:tabs>
         <w:ind w:left="1800" w:hanging="360"/>
       </w:pPr>
+      <w:rPr/>
     </w:lvl>
     <w:lvl w:ilvl="4">
       <w:start w:val="1"/>
@@ -665,6 +761,7 @@
         </w:tabs>
         <w:ind w:left="2160" w:hanging="360"/>
       </w:pPr>
+      <w:rPr/>
     </w:lvl>
     <w:lvl w:ilvl="5">
       <w:start w:val="1"/>
@@ -677,6 +774,7 @@
         </w:tabs>
         <w:ind w:left="2520" w:hanging="360"/>
       </w:pPr>
+      <w:rPr/>
     </w:lvl>
     <w:lvl w:ilvl="6">
       <w:start w:val="1"/>
@@ -689,6 +787,7 @@
         </w:tabs>
         <w:ind w:left="2880" w:hanging="360"/>
       </w:pPr>
+      <w:rPr/>
     </w:lvl>
     <w:lvl w:ilvl="7">
       <w:start w:val="1"/>
@@ -701,6 +800,7 @@
         </w:tabs>
         <w:ind w:left="3240" w:hanging="360"/>
       </w:pPr>
+      <w:rPr/>
     </w:lvl>
     <w:lvl w:ilvl="8">
       <w:start w:val="1"/>
@@ -713,6 +813,7 @@
         </w:tabs>
         <w:ind w:left="3600" w:hanging="360"/>
       </w:pPr>
+      <w:rPr/>
     </w:lvl>
   </w:abstractNum>
   <w:abstractNum w:abstractNumId="7">
@@ -1020,6 +1121,7 @@
     <w:rsid w:val="00fc693f"/>
     <w:pPr>
       <w:widowControl/>
+      <w:suppressAutoHyphens w:val="true"/>
       <w:bidi w:val="0"/>
       <w:spacing w:lineRule="auto" w:line="276" w:before="0" w:after="200"/>
       <w:jc w:val="left"/>
@@ -1620,10 +1722,13 @@
     <w:unhideWhenUsed/>
     <w:rsid w:val="00aa1d8d"/>
     <w:pPr>
-      <w:spacing w:before="0" w:after="120"/>
+      <w:spacing w:lineRule="auto" w:line="240" w:before="0" w:after="119"/>
+      <w:contextualSpacing/>
     </w:pPr>
     <w:rPr>
-      <w:sz w:val="36"/>
+      <w:rFonts w:ascii="Garuda" w:hAnsi="Garuda"/>
+      <w:sz w:val="24"/>
+      <w:szCs w:val="24"/>
     </w:rPr>
   </w:style>
   <w:style w:type="paragraph" w:styleId="List">
@@ -1714,6 +1819,7 @@
     <w:rsid w:val="00fc693f"/>
     <w:pPr>
       <w:widowControl/>
+      <w:suppressAutoHyphens w:val="true"/>
       <w:bidi w:val="0"/>
       <w:spacing w:lineRule="auto" w:line="240" w:before="0" w:after="0"/>
       <w:jc w:val="left"/>
@@ -1812,24 +1918,29 @@
       <w:szCs w:val="16"/>
     </w:rPr>
   </w:style>
-  <w:style w:type="paragraph" w:styleId="List2">
+  <w:style w:type="paragraph" w:styleId="ListBullet3">
     <w:name w:val="List Bullet 3"/>
     <w:basedOn w:val="Normal"/>
     <w:uiPriority w:val="99"/>
     <w:unhideWhenUsed/>
+    <w:qFormat/>
     <w:rsid w:val="00326f90"/>
     <w:pPr>
+      <w:numPr>
+        <w:ilvl w:val="0"/>
+        <w:numId w:val="3"/>
+      </w:numPr>
       <w:spacing w:before="0" w:after="200"/>
-      <w:ind w:left="720" w:hanging="360"/>
       <w:contextualSpacing/>
     </w:pPr>
     <w:rPr/>
   </w:style>
-  <w:style w:type="paragraph" w:styleId="List3">
+  <w:style w:type="paragraph" w:styleId="ListBullet4">
     <w:name w:val="List Bullet 4"/>
     <w:basedOn w:val="Normal"/>
     <w:uiPriority w:val="99"/>
     <w:unhideWhenUsed/>
+    <w:qFormat/>
     <w:rsid w:val="00326f90"/>
     <w:pPr>
       <w:spacing w:before="0" w:after="200"/>
@@ -1866,23 +1977,6 @@
       <w:numPr>
         <w:ilvl w:val="0"/>
         <w:numId w:val="2"/>
-      </w:numPr>
-      <w:spacing w:before="0" w:after="200"/>
-      <w:contextualSpacing/>
-    </w:pPr>
-    <w:rPr/>
-  </w:style>
-  <w:style w:type="paragraph" w:styleId="ListBullet3">
-    <w:name w:val="List Bullet 3"/>
-    <w:basedOn w:val="Normal"/>
-    <w:uiPriority w:val="99"/>
-    <w:unhideWhenUsed/>
-    <w:qFormat/>
-    <w:rsid w:val="00326f90"/>
-    <w:pPr>
-      <w:numPr>
-        <w:ilvl w:val="0"/>
-        <w:numId w:val="3"/>
       </w:numPr>
       <w:spacing w:before="0" w:after="200"/>
       <w:contextualSpacing/>
@@ -2001,6 +2095,7 @@
         <w:tab w:val="left" w:pos="3456" w:leader="none"/>
         <w:tab w:val="left" w:pos="4032" w:leader="none"/>
       </w:tabs>
+      <w:suppressAutoHyphens w:val="true"/>
       <w:bidi w:val="0"/>
       <w:spacing w:lineRule="auto" w:line="276" w:before="0" w:after="200"/>
       <w:jc w:val="left"/>
@@ -2101,6 +2196,7 @@
         <w:top w:val="single" w:sz="2" w:space="1" w:color="000000"/>
         <w:bottom w:val="single" w:sz="2" w:space="1" w:color="000000"/>
       </w:pBdr>
+      <w:suppressAutoHyphens w:val="true"/>
       <w:bidi w:val="0"/>
       <w:spacing w:lineRule="auto" w:line="276" w:before="120" w:after="120"/>
       <w:jc w:val="center"/>
@@ -2111,6 +2207,82 @@
       <w:color w:val="323232"/>
       <w:kern w:val="0"/>
       <w:sz w:val="20"/>
+      <w:szCs w:val="22"/>
+      <w:lang w:val="en-US" w:eastAsia="en-US" w:bidi="ar-SA"/>
+    </w:rPr>
+  </w:style>
+  <w:style w:type="paragraph" w:styleId="Beforewrapper">
+    <w:name w:val="before_wrapper"/>
+    <w:basedOn w:val="TextBody"/>
+    <w:qFormat/>
+    <w:pPr>
+      <w:keepNext w:val="true"/>
+      <w:spacing w:before="283" w:after="0"/>
+      <w:contextualSpacing/>
+      <w:jc w:val="center"/>
+    </w:pPr>
+    <w:rPr>
+      <w:b/>
+      <w:color w:val="4F81BD"/>
+      <w:sz w:val="20"/>
+    </w:rPr>
+  </w:style>
+  <w:style w:type="paragraph" w:styleId="Afterwrapper">
+    <w:name w:val="after_wrapper"/>
+    <w:basedOn w:val="TextBody"/>
+    <w:qFormat/>
+    <w:pPr>
+      <w:spacing w:lineRule="auto" w:line="240" w:before="0" w:after="119"/>
+      <w:contextualSpacing w:val="false"/>
+      <w:jc w:val="center"/>
+    </w:pPr>
+    <w:rPr>
+      <w:rFonts w:ascii="Garuda" w:hAnsi="Garuda" w:eastAsia="ＭＳ 明朝" w:cs="" w:cstheme="minorBidi" w:eastAsiaTheme="minorEastAsia"/>
+      <w:b/>
+      <w:color w:val="345A8A"/>
+      <w:kern w:val="0"/>
+      <w:sz w:val="18"/>
+      <w:szCs w:val="24"/>
+      <w:lang w:val="en-US" w:eastAsia="en-US" w:bidi="ar-SA"/>
+    </w:rPr>
+  </w:style>
+  <w:style w:type="paragraph" w:styleId="Breakbefore">
+    <w:name w:val="break_before"/>
+    <w:basedOn w:val="TextBody"/>
+    <w:qFormat/>
+    <w:pPr>
+      <w:pageBreakBefore/>
+    </w:pPr>
+    <w:rPr/>
+  </w:style>
+  <w:style w:type="paragraph" w:styleId="Breakafter">
+    <w:name w:val="break_after"/>
+    <w:basedOn w:val="TextBody"/>
+    <w:qFormat/>
+    <w:pPr/>
+    <w:rPr/>
+  </w:style>
+  <w:style w:type="paragraph" w:styleId="Layoutnote">
+    <w:name w:val="layout_note"/>
+    <w:qFormat/>
+    <w:pPr>
+      <w:widowControl/>
+      <w:pBdr>
+        <w:top w:val="single" w:sz="2" w:space="1" w:color="FF4000"/>
+        <w:left w:val="single" w:sz="2" w:space="1" w:color="FF4000"/>
+        <w:bottom w:val="single" w:sz="2" w:space="1" w:color="FF4000"/>
+        <w:right w:val="single" w:sz="2" w:space="1" w:color="FF4000"/>
+      </w:pBdr>
+      <w:suppressAutoHyphens w:val="true"/>
+      <w:bidi w:val="0"/>
+      <w:spacing w:lineRule="auto" w:line="240" w:before="0" w:after="119"/>
+      <w:jc w:val="left"/>
+    </w:pPr>
+    <w:rPr>
+      <w:rFonts w:ascii="Cambria" w:hAnsi="Cambria" w:eastAsia="ＭＳ 明朝" w:cs="" w:asciiTheme="minorHAnsi" w:cstheme="minorBidi" w:eastAsiaTheme="minorEastAsia" w:hAnsiTheme="minorHAnsi"/>
+      <w:color w:val="auto"/>
+      <w:kern w:val="0"/>
+      <w:sz w:val="22"/>
       <w:szCs w:val="22"/>
       <w:lang w:val="en-US" w:eastAsia="en-US" w:bidi="ar-SA"/>
     </w:rPr>

</xml_diff>